<commit_message>
Se hicieron correcciones en la gramatica y se reordeno el documento
</commit_message>
<xml_diff>
--- a/Tarea 1 Compi.docx
+++ b/Tarea 1 Compi.docx
@@ -469,15 +469,271 @@
       <w:pPr>
         <w:spacing w:after="240" w:before="240" w:line="360" w:lineRule="auto"/>
         <w:ind w:left="0" w:firstLine="0"/>
-        <w:rPr>
-          <w:sz w:val="28"/>
-          <w:szCs w:val="28"/>
-        </w:rPr>
-      </w:pPr>
-      <w:r>
-        <w:rPr>
-          <w:rtl w:val="0"/>
-        </w:rPr>
+        <w:jc w:val="center"/>
+        <w:rPr>
+          <w:b w:val="1"/>
+          <w:sz w:val="28"/>
+          <w:szCs w:val="28"/>
+        </w:rPr>
+      </w:pPr>
+      <w:r>
+        <w:rPr>
+          <w:b w:val="1"/>
+          <w:sz w:val="28"/>
+          <w:szCs w:val="28"/>
+          <w:rtl w:val="0"/>
+        </w:rPr>
+        <w:t xml:space="preserve">Gramática de lenguaje</w:t>
+      </w:r>
+    </w:p>
+    <w:p>
+      <w:pPr>
+        <w:spacing w:after="0" w:before="0" w:line="240" w:lineRule="auto"/>
+        <w:ind w:left="0" w:firstLine="0"/>
+        <w:rPr>
+          <w:sz w:val="24"/>
+          <w:szCs w:val="24"/>
+        </w:rPr>
+      </w:pPr>
+      <w:r>
+        <w:rPr>
+          <w:rtl w:val="0"/>
+        </w:rPr>
+      </w:r>
+    </w:p>
+    <w:p>
+      <w:pPr>
+        <w:spacing w:after="0" w:before="0" w:line="240" w:lineRule="auto"/>
+        <w:ind w:left="0" w:firstLine="0"/>
+        <w:rPr>
+          <w:sz w:val="24"/>
+          <w:szCs w:val="24"/>
+        </w:rPr>
+      </w:pPr>
+      <w:r>
+        <w:rPr>
+          <w:rFonts w:ascii="Arial Unicode MS" w:cs="Arial Unicode MS" w:eastAsia="Arial Unicode MS" w:hAnsi="Arial Unicode MS"/>
+          <w:sz w:val="24"/>
+          <w:szCs w:val="24"/>
+          <w:rtl w:val="0"/>
+        </w:rPr>
+        <w:t xml:space="preserve">letra←[A-Z a-z]</w:t>
+      </w:r>
+    </w:p>
+    <w:p>
+      <w:pPr>
+        <w:spacing w:after="0" w:before="0" w:line="240" w:lineRule="auto"/>
+        <w:ind w:left="0" w:firstLine="0"/>
+        <w:rPr>
+          <w:sz w:val="24"/>
+          <w:szCs w:val="24"/>
+        </w:rPr>
+      </w:pPr>
+      <w:r>
+        <w:rPr>
+          <w:rFonts w:ascii="Arial Unicode MS" w:cs="Arial Unicode MS" w:eastAsia="Arial Unicode MS" w:hAnsi="Arial Unicode MS"/>
+          <w:sz w:val="24"/>
+          <w:szCs w:val="24"/>
+          <w:rtl w:val="0"/>
+        </w:rPr>
+        <w:t xml:space="preserve">digR←[1-9]</w:t>
+      </w:r>
+    </w:p>
+    <w:p>
+      <w:pPr>
+        <w:spacing w:after="0" w:before="0" w:line="240" w:lineRule="auto"/>
+        <w:ind w:left="0" w:firstLine="0"/>
+        <w:rPr>
+          <w:sz w:val="24"/>
+          <w:szCs w:val="24"/>
+        </w:rPr>
+      </w:pPr>
+      <w:r>
+        <w:rPr>
+          <w:rFonts w:ascii="Arial Unicode MS" w:cs="Arial Unicode MS" w:eastAsia="Arial Unicode MS" w:hAnsi="Arial Unicode MS"/>
+          <w:sz w:val="24"/>
+          <w:szCs w:val="24"/>
+          <w:rtl w:val="0"/>
+        </w:rPr>
+        <w:t xml:space="preserve">dig←[0-9]</w:t>
+      </w:r>
+    </w:p>
+    <w:p>
+      <w:pPr>
+        <w:spacing w:after="0" w:before="0" w:line="240" w:lineRule="auto"/>
+        <w:ind w:left="0" w:firstLine="0"/>
+        <w:rPr>
+          <w:sz w:val="24"/>
+          <w:szCs w:val="24"/>
+        </w:rPr>
+      </w:pPr>
+      <w:r>
+        <w:rPr>
+          <w:rFonts w:ascii="Arial Unicode MS" w:cs="Arial Unicode MS" w:eastAsia="Arial Unicode MS" w:hAnsi="Arial Unicode MS"/>
+          <w:sz w:val="24"/>
+          <w:szCs w:val="24"/>
+          <w:rtl w:val="0"/>
+        </w:rPr>
+        <w:t xml:space="preserve">id←letra(letra|digito)*</w:t>
+      </w:r>
+    </w:p>
+    <w:p>
+      <w:pPr>
+        <w:spacing w:after="0" w:before="0" w:line="240" w:lineRule="auto"/>
+        <w:ind w:left="0" w:firstLine="0"/>
+        <w:rPr>
+          <w:sz w:val="24"/>
+          <w:szCs w:val="24"/>
+        </w:rPr>
+      </w:pPr>
+      <w:r>
+        <w:rPr>
+          <w:rtl w:val="0"/>
+        </w:rPr>
+      </w:r>
+    </w:p>
+    <w:p>
+      <w:pPr>
+        <w:spacing w:after="0" w:before="0" w:line="240" w:lineRule="auto"/>
+        <w:ind w:left="0" w:firstLine="0"/>
+        <w:rPr>
+          <w:sz w:val="24"/>
+          <w:szCs w:val="24"/>
+        </w:rPr>
+      </w:pPr>
+      <w:r>
+        <w:rPr>
+          <w:rFonts w:ascii="Arial Unicode MS" w:cs="Arial Unicode MS" w:eastAsia="Arial Unicode MS" w:hAnsi="Arial Unicode MS"/>
+          <w:sz w:val="24"/>
+          <w:szCs w:val="24"/>
+          <w:rtl w:val="0"/>
+        </w:rPr>
+        <w:t xml:space="preserve">cero←0</w:t>
+      </w:r>
+    </w:p>
+    <w:p>
+      <w:pPr>
+        <w:spacing w:after="0" w:before="0" w:line="240" w:lineRule="auto"/>
+        <w:ind w:left="0" w:firstLine="0"/>
+        <w:rPr>
+          <w:sz w:val="24"/>
+          <w:szCs w:val="24"/>
+        </w:rPr>
+      </w:pPr>
+      <w:r>
+        <w:rPr>
+          <w:rFonts w:ascii="Arial Unicode MS" w:cs="Arial Unicode MS" w:eastAsia="Arial Unicode MS" w:hAnsi="Arial Unicode MS"/>
+          <w:sz w:val="24"/>
+          <w:szCs w:val="24"/>
+          <w:rtl w:val="0"/>
+        </w:rPr>
+        <w:t xml:space="preserve">sigN←”-”</w:t>
+      </w:r>
+    </w:p>
+    <w:p>
+      <w:pPr>
+        <w:spacing w:after="0" w:before="0" w:line="240" w:lineRule="auto"/>
+        <w:ind w:left="0" w:firstLine="0"/>
+        <w:rPr>
+          <w:sz w:val="24"/>
+          <w:szCs w:val="24"/>
+        </w:rPr>
+      </w:pPr>
+      <w:r>
+        <w:rPr>
+          <w:rFonts w:ascii="Arial Unicode MS" w:cs="Arial Unicode MS" w:eastAsia="Arial Unicode MS" w:hAnsi="Arial Unicode MS"/>
+          <w:sz w:val="24"/>
+          <w:szCs w:val="24"/>
+          <w:rtl w:val="0"/>
+        </w:rPr>
+        <w:t xml:space="preserve">entero←sigN? digR dig*</w:t>
+      </w:r>
+    </w:p>
+    <w:p>
+      <w:pPr>
+        <w:spacing w:after="0" w:before="0" w:line="240" w:lineRule="auto"/>
+        <w:ind w:left="0" w:firstLine="0"/>
+        <w:rPr>
+          <w:sz w:val="24"/>
+          <w:szCs w:val="24"/>
+        </w:rPr>
+      </w:pPr>
+      <w:r>
+        <w:rPr>
+          <w:rtl w:val="0"/>
+        </w:rPr>
+      </w:r>
+    </w:p>
+    <w:p>
+      <w:pPr>
+        <w:spacing w:after="0" w:before="0" w:line="240" w:lineRule="auto"/>
+        <w:ind w:left="0" w:firstLine="0"/>
+        <w:rPr>
+          <w:sz w:val="24"/>
+          <w:szCs w:val="24"/>
+        </w:rPr>
+      </w:pPr>
+      <w:r>
+        <w:rPr>
+          <w:rFonts w:ascii="Arial Unicode MS" w:cs="Arial Unicode MS" w:eastAsia="Arial Unicode MS" w:hAnsi="Arial Unicode MS"/>
+          <w:sz w:val="24"/>
+          <w:szCs w:val="24"/>
+          <w:rtl w:val="0"/>
+        </w:rPr>
+        <w:t xml:space="preserve">flotante←(sigN? digR dig*)\punto dig+</w:t>
+      </w:r>
+    </w:p>
+    <w:p>
+      <w:pPr>
+        <w:spacing w:after="0" w:before="0" w:line="240" w:lineRule="auto"/>
+        <w:ind w:left="0" w:firstLine="0"/>
+        <w:rPr>
+          <w:sz w:val="24"/>
+          <w:szCs w:val="24"/>
+        </w:rPr>
+      </w:pPr>
+      <w:r>
+        <w:rPr>
+          <w:rFonts w:ascii="Arial Unicode MS" w:cs="Arial Unicode MS" w:eastAsia="Arial Unicode MS" w:hAnsi="Arial Unicode MS"/>
+          <w:sz w:val="24"/>
+          <w:szCs w:val="24"/>
+          <w:rtl w:val="0"/>
+        </w:rPr>
+        <w:t xml:space="preserve">punto←”.”</w:t>
+      </w:r>
+    </w:p>
+    <w:p>
+      <w:pPr>
+        <w:spacing w:after="0" w:before="0" w:line="240" w:lineRule="auto"/>
+        <w:ind w:left="0" w:firstLine="0"/>
+        <w:rPr>
+          <w:sz w:val="24"/>
+          <w:szCs w:val="24"/>
+        </w:rPr>
+      </w:pPr>
+      <w:r>
+        <w:rPr>
+          <w:rtl w:val="0"/>
+        </w:rPr>
+      </w:r>
+    </w:p>
+    <w:p>
+      <w:pPr>
+        <w:spacing w:after="0" w:before="0" w:line="240" w:lineRule="auto"/>
+        <w:ind w:left="0" w:firstLine="0"/>
+        <w:rPr>
+          <w:sz w:val="24"/>
+          <w:szCs w:val="24"/>
+        </w:rPr>
+      </w:pPr>
+      <w:r>
+        <w:rPr>
+          <w:rFonts w:ascii="Arial Unicode MS" w:cs="Arial Unicode MS" w:eastAsia="Arial Unicode MS" w:hAnsi="Arial Unicode MS"/>
+          <w:sz w:val="24"/>
+          <w:szCs w:val="24"/>
+          <w:rtl w:val="0"/>
+        </w:rPr>
+        <w:t xml:space="preserve">array← declaArray |obtValArray| modArray</w:t>
       </w:r>
     </w:p>
     <w:p>
@@ -491,17 +747,13 @@
       </w:pPr>
       <w:r>
         <w:rPr>
-          <w:rFonts w:ascii="Arial Unicode MS" w:cs="Arial Unicode MS" w:eastAsia="Arial Unicode MS" w:hAnsi="Arial Unicode MS"/>
-          <w:sz w:val="24"/>
-          <w:szCs w:val="24"/>
-          <w:rtl w:val="0"/>
-        </w:rPr>
-        <w:t xml:space="preserve">letra←[A-Z a-z]</w:t>
-      </w:r>
-    </w:p>
-    <w:p>
-      <w:pPr>
-        <w:spacing w:after="0" w:before="0" w:line="276" w:lineRule="auto"/>
+          <w:rtl w:val="0"/>
+        </w:rPr>
+      </w:r>
+    </w:p>
+    <w:p>
+      <w:pPr>
+        <w:spacing w:after="0" w:before="0" w:line="240" w:lineRule="auto"/>
         <w:ind w:left="0" w:firstLine="0"/>
         <w:rPr>
           <w:sz w:val="24"/>
@@ -515,12 +767,12 @@
           <w:szCs w:val="24"/>
           <w:rtl w:val="0"/>
         </w:rPr>
-        <w:t xml:space="preserve">digR←[1-9]</w:t>
-      </w:r>
-    </w:p>
-    <w:p>
-      <w:pPr>
-        <w:spacing w:after="0" w:before="0" w:line="276" w:lineRule="auto"/>
+        <w:t xml:space="preserve">char←letra</w:t>
+      </w:r>
+    </w:p>
+    <w:p>
+      <w:pPr>
+        <w:spacing w:after="0" w:before="0" w:line="240" w:lineRule="auto"/>
         <w:ind w:left="0" w:firstLine="0"/>
         <w:rPr>
           <w:sz w:val="24"/>
@@ -529,17 +781,13 @@
       </w:pPr>
       <w:r>
         <w:rPr>
-          <w:rFonts w:ascii="Arial Unicode MS" w:cs="Arial Unicode MS" w:eastAsia="Arial Unicode MS" w:hAnsi="Arial Unicode MS"/>
-          <w:sz w:val="24"/>
-          <w:szCs w:val="24"/>
-          <w:rtl w:val="0"/>
-        </w:rPr>
-        <w:t xml:space="preserve">dig←[0-9]</w:t>
-      </w:r>
-    </w:p>
-    <w:p>
-      <w:pPr>
-        <w:spacing w:after="0" w:before="0" w:line="276" w:lineRule="auto"/>
+          <w:rtl w:val="0"/>
+        </w:rPr>
+      </w:r>
+    </w:p>
+    <w:p>
+      <w:pPr>
+        <w:spacing w:after="0" w:before="0" w:line="240" w:lineRule="auto"/>
         <w:ind w:left="0" w:firstLine="0"/>
         <w:rPr>
           <w:sz w:val="24"/>
@@ -553,12 +801,12 @@
           <w:szCs w:val="24"/>
           <w:rtl w:val="0"/>
         </w:rPr>
-        <w:t xml:space="preserve">id←letra(letra|digito)*</w:t>
-      </w:r>
-    </w:p>
-    <w:p>
-      <w:pPr>
-        <w:spacing w:after="0" w:before="0" w:line="276" w:lineRule="auto"/>
+        <w:t xml:space="preserve">String←id</w:t>
+      </w:r>
+    </w:p>
+    <w:p>
+      <w:pPr>
+        <w:spacing w:after="0" w:before="0" w:line="240" w:lineRule="auto"/>
         <w:ind w:left="0" w:firstLine="0"/>
         <w:rPr>
           <w:sz w:val="24"/>
@@ -573,7 +821,7 @@
     </w:p>
     <w:p>
       <w:pPr>
-        <w:spacing w:after="0" w:before="0" w:line="276" w:lineRule="auto"/>
+        <w:spacing w:after="0" w:before="0" w:line="240" w:lineRule="auto"/>
         <w:ind w:left="0" w:firstLine="0"/>
         <w:rPr>
           <w:sz w:val="24"/>
@@ -587,12 +835,12 @@
           <w:szCs w:val="24"/>
           <w:rtl w:val="0"/>
         </w:rPr>
-        <w:t xml:space="preserve">cero←0</w:t>
-      </w:r>
-    </w:p>
-    <w:p>
-      <w:pPr>
-        <w:spacing w:after="0" w:before="0" w:line="276" w:lineRule="auto"/>
+        <w:t xml:space="preserve">Boolean←”True” | “False”</w:t>
+      </w:r>
+    </w:p>
+    <w:p>
+      <w:pPr>
+        <w:spacing w:after="0" w:before="0" w:line="240" w:lineRule="auto"/>
         <w:ind w:left="0" w:firstLine="0"/>
         <w:rPr>
           <w:sz w:val="24"/>
@@ -601,255 +849,13 @@
       </w:pPr>
       <w:r>
         <w:rPr>
-          <w:rFonts w:ascii="Arial Unicode MS" w:cs="Arial Unicode MS" w:eastAsia="Arial Unicode MS" w:hAnsi="Arial Unicode MS"/>
-          <w:sz w:val="24"/>
-          <w:szCs w:val="24"/>
-          <w:rtl w:val="0"/>
-        </w:rPr>
-        <w:t xml:space="preserve">sigN←”-”</w:t>
-      </w:r>
-    </w:p>
-    <w:p>
-      <w:pPr>
-        <w:spacing w:after="0" w:before="0" w:line="276" w:lineRule="auto"/>
-        <w:ind w:left="0" w:firstLine="0"/>
-        <w:rPr>
-          <w:sz w:val="24"/>
-          <w:szCs w:val="24"/>
-        </w:rPr>
-      </w:pPr>
-      <w:r>
-        <w:rPr>
-          <w:rFonts w:ascii="Arial Unicode MS" w:cs="Arial Unicode MS" w:eastAsia="Arial Unicode MS" w:hAnsi="Arial Unicode MS"/>
-          <w:sz w:val="24"/>
-          <w:szCs w:val="24"/>
-          <w:rtl w:val="0"/>
-        </w:rPr>
-        <w:t xml:space="preserve">entero←sigN? digR dig*</w:t>
-      </w:r>
-    </w:p>
-    <w:p>
-      <w:pPr>
-        <w:spacing w:after="0" w:before="0" w:line="276" w:lineRule="auto"/>
-        <w:ind w:left="0" w:firstLine="0"/>
-        <w:rPr>
-          <w:sz w:val="24"/>
-          <w:szCs w:val="24"/>
-        </w:rPr>
-      </w:pPr>
-      <w:r>
-        <w:rPr>
-          <w:rtl w:val="0"/>
-        </w:rPr>
-      </w:r>
-    </w:p>
-    <w:p>
-      <w:pPr>
-        <w:spacing w:after="0" w:before="0" w:line="276" w:lineRule="auto"/>
-        <w:ind w:left="0" w:firstLine="0"/>
-        <w:rPr>
-          <w:sz w:val="24"/>
-          <w:szCs w:val="24"/>
-        </w:rPr>
-      </w:pPr>
-      <w:r>
-        <w:rPr>
-          <w:rFonts w:ascii="Arial Unicode MS" w:cs="Arial Unicode MS" w:eastAsia="Arial Unicode MS" w:hAnsi="Arial Unicode MS"/>
-          <w:sz w:val="24"/>
-          <w:szCs w:val="24"/>
-          <w:rtl w:val="0"/>
-        </w:rPr>
-        <w:t xml:space="preserve">flotante←(sigN? digR dig*)\punto dig+</w:t>
-      </w:r>
-    </w:p>
-    <w:p>
-      <w:pPr>
-        <w:spacing w:after="0" w:before="0" w:line="276" w:lineRule="auto"/>
-        <w:ind w:left="0" w:firstLine="0"/>
-        <w:rPr>
-          <w:sz w:val="24"/>
-          <w:szCs w:val="24"/>
-        </w:rPr>
-      </w:pPr>
-      <w:r>
-        <w:rPr>
-          <w:rFonts w:ascii="Arial Unicode MS" w:cs="Arial Unicode MS" w:eastAsia="Arial Unicode MS" w:hAnsi="Arial Unicode MS"/>
-          <w:sz w:val="24"/>
-          <w:szCs w:val="24"/>
-          <w:rtl w:val="0"/>
-        </w:rPr>
-        <w:t xml:space="preserve">punto←”.”</w:t>
-      </w:r>
-    </w:p>
-    <w:p>
-      <w:pPr>
-        <w:spacing w:after="0" w:before="0" w:line="276" w:lineRule="auto"/>
-        <w:ind w:left="0" w:firstLine="0"/>
-        <w:rPr>
-          <w:sz w:val="24"/>
-          <w:szCs w:val="24"/>
-        </w:rPr>
-      </w:pPr>
-      <w:r>
-        <w:rPr>
-          <w:rFonts w:ascii="Arial Unicode MS" w:cs="Arial Unicode MS" w:eastAsia="Arial Unicode MS" w:hAnsi="Arial Unicode MS"/>
-          <w:sz w:val="24"/>
-          <w:szCs w:val="24"/>
-          <w:rtl w:val="0"/>
-        </w:rPr>
-        <w:t xml:space="preserve">array← declaArray |obtValArray| modArray</w:t>
-      </w:r>
-    </w:p>
-    <w:p>
-      <w:pPr>
-        <w:spacing w:after="0" w:before="0" w:line="276" w:lineRule="auto"/>
-        <w:ind w:left="0" w:firstLine="0"/>
-        <w:rPr>
-          <w:sz w:val="24"/>
-          <w:szCs w:val="24"/>
-        </w:rPr>
-      </w:pPr>
-      <w:r>
-        <w:rPr>
-          <w:rtl w:val="0"/>
-        </w:rPr>
-      </w:r>
-    </w:p>
-    <w:p>
-      <w:pPr>
-        <w:spacing w:after="0" w:before="0" w:line="276" w:lineRule="auto"/>
-        <w:ind w:left="0" w:firstLine="0"/>
-        <w:rPr>
-          <w:sz w:val="24"/>
-          <w:szCs w:val="24"/>
-        </w:rPr>
-      </w:pPr>
-      <w:r>
-        <w:rPr>
-          <w:rtl w:val="0"/>
-        </w:rPr>
-      </w:r>
-    </w:p>
-    <w:p>
-      <w:pPr>
-        <w:spacing w:after="0" w:before="0" w:line="276" w:lineRule="auto"/>
-        <w:ind w:left="0" w:firstLine="0"/>
-        <w:rPr>
-          <w:sz w:val="24"/>
-          <w:szCs w:val="24"/>
-        </w:rPr>
-      </w:pPr>
-      <w:r>
-        <w:rPr>
-          <w:rtl w:val="0"/>
-        </w:rPr>
-      </w:r>
-    </w:p>
-    <w:p>
-      <w:pPr>
-        <w:spacing w:after="0" w:before="0" w:line="276" w:lineRule="auto"/>
-        <w:ind w:left="0" w:firstLine="0"/>
-        <w:rPr>
-          <w:sz w:val="24"/>
-          <w:szCs w:val="24"/>
-        </w:rPr>
-      </w:pPr>
-      <w:r>
-        <w:rPr>
-          <w:rFonts w:ascii="Arial Unicode MS" w:cs="Arial Unicode MS" w:eastAsia="Arial Unicode MS" w:hAnsi="Arial Unicode MS"/>
-          <w:sz w:val="24"/>
-          <w:szCs w:val="24"/>
-          <w:rtl w:val="0"/>
-        </w:rPr>
-        <w:t xml:space="preserve">char←letra</w:t>
-      </w:r>
-    </w:p>
-    <w:p>
-      <w:pPr>
-        <w:spacing w:after="0" w:before="0" w:line="276" w:lineRule="auto"/>
-        <w:ind w:left="0" w:firstLine="0"/>
-        <w:rPr>
-          <w:sz w:val="24"/>
-          <w:szCs w:val="24"/>
-        </w:rPr>
-      </w:pPr>
-      <w:r>
-        <w:rPr>
-          <w:rtl w:val="0"/>
-        </w:rPr>
-      </w:r>
-    </w:p>
-    <w:p>
-      <w:pPr>
-        <w:spacing w:after="0" w:before="0" w:line="276" w:lineRule="auto"/>
-        <w:ind w:left="0" w:firstLine="0"/>
-        <w:rPr>
-          <w:sz w:val="24"/>
-          <w:szCs w:val="24"/>
-        </w:rPr>
-      </w:pPr>
-      <w:r>
-        <w:rPr>
-          <w:rFonts w:ascii="Arial Unicode MS" w:cs="Arial Unicode MS" w:eastAsia="Arial Unicode MS" w:hAnsi="Arial Unicode MS"/>
-          <w:sz w:val="24"/>
-          <w:szCs w:val="24"/>
-          <w:rtl w:val="0"/>
-        </w:rPr>
-        <w:t xml:space="preserve">String←id</w:t>
-      </w:r>
-    </w:p>
-    <w:p>
-      <w:pPr>
-        <w:spacing w:after="0" w:before="0" w:line="276" w:lineRule="auto"/>
-        <w:ind w:left="0" w:firstLine="0"/>
-        <w:rPr>
-          <w:sz w:val="24"/>
-          <w:szCs w:val="24"/>
-        </w:rPr>
-      </w:pPr>
-      <w:r>
-        <w:rPr>
-          <w:rtl w:val="0"/>
-        </w:rPr>
-      </w:r>
-    </w:p>
-    <w:p>
-      <w:pPr>
-        <w:spacing w:after="0" w:before="0" w:line="276" w:lineRule="auto"/>
-        <w:ind w:left="0" w:firstLine="0"/>
-        <w:rPr>
-          <w:sz w:val="24"/>
-          <w:szCs w:val="24"/>
-        </w:rPr>
-      </w:pPr>
-      <w:r>
-        <w:rPr>
-          <w:rFonts w:ascii="Arial Unicode MS" w:cs="Arial Unicode MS" w:eastAsia="Arial Unicode MS" w:hAnsi="Arial Unicode MS"/>
-          <w:sz w:val="24"/>
-          <w:szCs w:val="24"/>
-          <w:rtl w:val="0"/>
-        </w:rPr>
-        <w:t xml:space="preserve">Boolean←”True” | “False”</w:t>
-      </w:r>
-    </w:p>
-    <w:p>
-      <w:pPr>
-        <w:spacing w:after="0" w:before="0" w:line="276" w:lineRule="auto"/>
-        <w:ind w:left="0" w:firstLine="0"/>
-        <w:rPr>
-          <w:sz w:val="24"/>
-          <w:szCs w:val="24"/>
-        </w:rPr>
-      </w:pPr>
-      <w:r>
-        <w:rPr>
-          <w:rtl w:val="0"/>
-        </w:rPr>
-      </w:r>
-    </w:p>
-    <w:p>
-      <w:pPr>
-        <w:spacing w:after="0" w:before="0" w:line="276" w:lineRule="auto"/>
+          <w:rtl w:val="0"/>
+        </w:rPr>
+      </w:r>
+    </w:p>
+    <w:p>
+      <w:pPr>
+        <w:spacing w:after="0" w:before="0" w:line="240" w:lineRule="auto"/>
         <w:ind w:left="0" w:firstLine="0"/>
         <w:rPr>
           <w:sz w:val="28"/>
@@ -957,28 +963,29 @@
           <w:szCs w:val="28"/>
           <w:rtl w:val="0"/>
         </w:rPr>
-        <w:t xml:space="preserve">==================A-O===================</w:t>
-      </w:r>
-      <w:r>
-        <w:rPr>
-          <w:rtl w:val="0"/>
-        </w:rPr>
-      </w:r>
-    </w:p>
-    <w:p>
-      <w:pPr>
-        <w:rPr>
-          <w:sz w:val="24"/>
-          <w:szCs w:val="24"/>
-        </w:rPr>
-      </w:pPr>
-      <w:r>
-        <w:rPr>
-          <w:sz w:val="24"/>
-          <w:szCs w:val="24"/>
-          <w:rtl w:val="0"/>
-        </w:rPr>
-        <w:t xml:space="preserve">inicio:: func*</w:t>
+        <w:t xml:space="preserve">==================A-O================</w:t>
+      </w:r>
+      <w:r>
+        <w:rPr>
+          <w:rtl w:val="0"/>
+        </w:rPr>
+      </w:r>
+    </w:p>
+    <w:p>
+      <w:pPr>
+        <w:rPr>
+          <w:sz w:val="24"/>
+          <w:szCs w:val="24"/>
+        </w:rPr>
+      </w:pPr>
+      <w:r>
+        <w:rPr>
+          <w:rFonts w:ascii="Arial Unicode MS" w:cs="Arial Unicode MS" w:eastAsia="Arial Unicode MS" w:hAnsi="Arial Unicode MS"/>
+          <w:sz w:val="24"/>
+          <w:szCs w:val="24"/>
+          <w:rtl w:val="0"/>
+        </w:rPr>
+        <w:t xml:space="preserve">inicio←func*</w:t>
       </w:r>
     </w:p>
     <w:p>
@@ -1029,7 +1036,25 @@
           <w:szCs w:val="28"/>
           <w:rtl w:val="0"/>
         </w:rPr>
-        <w:t xml:space="preserve">==================B===================</w:t>
+        <w:t xml:space="preserve">==================B==================</w:t>
+      </w:r>
+    </w:p>
+    <w:p>
+      <w:pPr>
+        <w:spacing w:after="0" w:before="0" w:line="360" w:lineRule="auto"/>
+        <w:rPr>
+          <w:sz w:val="24"/>
+          <w:szCs w:val="24"/>
+        </w:rPr>
+      </w:pPr>
+      <w:r>
+        <w:rPr>
+          <w:rFonts w:ascii="Arial Unicode MS" w:cs="Arial Unicode MS" w:eastAsia="Arial Unicode MS" w:hAnsi="Arial Unicode MS"/>
+          <w:sz w:val="24"/>
+          <w:szCs w:val="24"/>
+          <w:rtl w:val="0"/>
+        </w:rPr>
+        <w:t xml:space="preserve">tipo ← “ (float |char | int | Ε | Boolean | String | ) ” id “ # ”</w:t>
       </w:r>
     </w:p>
     <w:p>
@@ -1043,12 +1068,8 @@
       </w:pPr>
       <w:r>
         <w:rPr>
-          <w:rFonts w:ascii="Arial Unicode MS" w:cs="Arial Unicode MS" w:eastAsia="Arial Unicode MS" w:hAnsi="Arial Unicode MS"/>
-          <w:sz w:val="24"/>
-          <w:szCs w:val="24"/>
-          <w:rtl w:val="0"/>
-        </w:rPr>
-        <w:t xml:space="preserve">tipo ← “ (float |char | int | Ε | Boolean | String | ) ” id “ # ”</w:t>
+          <w:rtl w:val="0"/>
+        </w:rPr>
       </w:r>
     </w:p>
     <w:p>
@@ -1056,32 +1077,17 @@
         <w:spacing w:after="0" w:before="0" w:line="276" w:lineRule="auto"/>
         <w:ind w:left="360"/>
         <w:rPr>
-          <w:sz w:val="24"/>
-          <w:szCs w:val="24"/>
-        </w:rPr>
-      </w:pPr>
-      <w:r>
-        <w:rPr>
-          <w:rtl w:val="0"/>
-        </w:rPr>
-      </w:r>
-    </w:p>
-    <w:p>
-      <w:pPr>
-        <w:spacing w:after="0" w:before="0" w:line="276" w:lineRule="auto"/>
-        <w:ind w:left="360"/>
-        <w:rPr>
-          <w:sz w:val="24"/>
-          <w:szCs w:val="24"/>
-        </w:rPr>
-      </w:pPr>
-      <w:r>
-        <w:rPr>
-          <w:sz w:val="24"/>
-          <w:szCs w:val="24"/>
-          <w:rtl w:val="0"/>
-        </w:rPr>
-        <w:t xml:space="preserve">=====================C======================</w:t>
+          <w:sz w:val="28"/>
+          <w:szCs w:val="28"/>
+        </w:rPr>
+      </w:pPr>
+      <w:r>
+        <w:rPr>
+          <w:sz w:val="28"/>
+          <w:szCs w:val="28"/>
+          <w:rtl w:val="0"/>
+        </w:rPr>
+        <w:t xml:space="preserve">=====================C===============</w:t>
       </w:r>
     </w:p>
     <w:p>
@@ -1137,6 +1143,19 @@
     </w:p>
     <w:p>
       <w:pPr>
+        <w:rPr>
+          <w:sz w:val="24"/>
+          <w:szCs w:val="24"/>
+        </w:rPr>
+      </w:pPr>
+      <w:r>
+        <w:rPr>
+          <w:rtl w:val="0"/>
+        </w:rPr>
+      </w:r>
+    </w:p>
+    <w:p>
+      <w:pPr>
         <w:rPr/>
       </w:pPr>
       <w:r>
@@ -1145,7 +1164,7 @@
           <w:szCs w:val="28"/>
           <w:rtl w:val="0"/>
         </w:rPr>
-        <w:t xml:space="preserve">==================D====================</w:t>
+        <w:t xml:space="preserve">==================D==================</w:t>
       </w:r>
       <w:r>
         <w:rPr>
@@ -1264,11 +1283,50 @@
       </w:pPr>
       <w:r>
         <w:rPr>
-          <w:sz w:val="28"/>
-          <w:szCs w:val="28"/>
-          <w:rtl w:val="0"/>
-        </w:rPr>
-        <w:t xml:space="preserve">==================E====================</w:t>
+          <w:rtl w:val="0"/>
+        </w:rPr>
+      </w:r>
+    </w:p>
+    <w:p>
+      <w:pPr>
+        <w:rPr>
+          <w:sz w:val="24"/>
+          <w:szCs w:val="24"/>
+        </w:rPr>
+      </w:pPr>
+      <w:r>
+        <w:rPr>
+          <w:rtl w:val="0"/>
+        </w:rPr>
+      </w:r>
+    </w:p>
+    <w:p>
+      <w:pPr>
+        <w:rPr>
+          <w:sz w:val="24"/>
+          <w:szCs w:val="24"/>
+        </w:rPr>
+      </w:pPr>
+      <w:r>
+        <w:rPr>
+          <w:rtl w:val="0"/>
+        </w:rPr>
+      </w:r>
+    </w:p>
+    <w:p>
+      <w:pPr>
+        <w:rPr>
+          <w:sz w:val="24"/>
+          <w:szCs w:val="24"/>
+        </w:rPr>
+      </w:pPr>
+      <w:r>
+        <w:rPr>
+          <w:sz w:val="28"/>
+          <w:szCs w:val="28"/>
+          <w:rtl w:val="0"/>
+        </w:rPr>
+        <w:t xml:space="preserve">==================E=================</w:t>
       </w:r>
       <w:r>
         <w:rPr>
@@ -1295,6 +1353,19 @@
     </w:p>
     <w:p>
       <w:pPr>
+        <w:rPr>
+          <w:sz w:val="24"/>
+          <w:szCs w:val="24"/>
+        </w:rPr>
+      </w:pPr>
+      <w:r>
+        <w:rPr>
+          <w:rtl w:val="0"/>
+        </w:rPr>
+      </w:r>
+    </w:p>
+    <w:p>
+      <w:pPr>
         <w:rPr/>
       </w:pPr>
       <w:r>
@@ -1303,7 +1374,7 @@
           <w:szCs w:val="28"/>
           <w:rtl w:val="0"/>
         </w:rPr>
-        <w:t xml:space="preserve">==================G====================</w:t>
+        <w:t xml:space="preserve">==================G================</w:t>
       </w:r>
       <w:r>
         <w:rPr>
@@ -1348,7 +1419,7 @@
           <w:szCs w:val="28"/>
           <w:rtl w:val="0"/>
         </w:rPr>
-        <w:t xml:space="preserve">==================H====================</w:t>
+        <w:t xml:space="preserve">==================H================</w:t>
       </w:r>
       <w:r>
         <w:rPr>
@@ -1382,44 +1453,62 @@
       </w:pPr>
       <w:r>
         <w:rPr>
-          <w:sz w:val="24"/>
-          <w:szCs w:val="24"/>
-          <w:rtl w:val="0"/>
-        </w:rPr>
-        <w:t xml:space="preserve">===================I===========================</w:t>
-      </w:r>
-    </w:p>
-    <w:p>
-      <w:pPr>
-        <w:rPr>
-          <w:sz w:val="24"/>
-          <w:szCs w:val="24"/>
-        </w:rPr>
-      </w:pPr>
-      <w:r>
-        <w:rPr>
-          <w:rFonts w:ascii="Arial Unicode MS" w:cs="Arial Unicode MS" w:eastAsia="Arial Unicode MS" w:hAnsi="Arial Unicode MS"/>
-          <w:sz w:val="24"/>
-          <w:szCs w:val="24"/>
-          <w:rtl w:val="0"/>
-        </w:rPr>
-        <w:t xml:space="preserve">expresionesRelaciones←(”int” id = (entero|cero) (“&lt;”|”&gt;”|”&lt;=”|”&gt;=”|”=”|”!=”)(entero|cero)) | (”float” id = (flotante|cero) (“&lt;”|”&gt;”|”&lt;=”|”&gt;=”|”=”|”!=”)(flotante|cero)) | (”flotante” id = (entero|cero) (“&lt;”|”&gt;”|”&lt;=”|”&gt;=”|”=”|”!=”)(flotante|cero)) | (”flotante” id = (flotante|cero) (“&lt;”|”&gt;”|”&lt;=”|”&gt;=”|”=”|”!=”)(entero|cero)) | (”boolean” id = (Boolean) (”=”,”!=”)(Boolean)) “return” Boolean“#”</w:t>
-      </w:r>
-    </w:p>
-    <w:p>
-      <w:pPr>
-        <w:rPr>
-          <w:sz w:val="24"/>
-          <w:szCs w:val="24"/>
-        </w:rPr>
-      </w:pPr>
-      <w:r>
-        <w:rPr>
-          <w:sz w:val="24"/>
-          <w:szCs w:val="24"/>
-          <w:rtl w:val="0"/>
-        </w:rPr>
-        <w:t xml:space="preserve">===================J==========================</w:t>
+          <w:rtl w:val="0"/>
+        </w:rPr>
+      </w:r>
+    </w:p>
+    <w:p>
+      <w:pPr>
+        <w:rPr>
+          <w:sz w:val="28"/>
+          <w:szCs w:val="28"/>
+        </w:rPr>
+      </w:pPr>
+      <w:r>
+        <w:rPr>
+          <w:sz w:val="28"/>
+          <w:szCs w:val="28"/>
+          <w:rtl w:val="0"/>
+        </w:rPr>
+        <w:t xml:space="preserve">===================I================</w:t>
+      </w:r>
+    </w:p>
+    <w:p>
+      <w:pPr>
+        <w:rPr>
+          <w:sz w:val="24"/>
+          <w:szCs w:val="24"/>
+        </w:rPr>
+      </w:pPr>
+      <w:r>
+        <w:rPr>
+          <w:rFonts w:ascii="Arial Unicode MS" w:cs="Arial Unicode MS" w:eastAsia="Arial Unicode MS" w:hAnsi="Arial Unicode MS"/>
+          <w:sz w:val="24"/>
+          <w:szCs w:val="24"/>
+          <w:rtl w:val="0"/>
+        </w:rPr>
+        <w:t xml:space="preserve">expresionesRelaciones←(”int” id = (entero|cero) (“&lt;”|”&gt;”|”&lt;=”|”&gt;=”|”=”|”!=”)(entero|cero)) | (”float” id = (flotante|cero) (“&lt;”|”&gt;”|”&lt;=”|”&gt;=”|”=”|”! =”)(flotante|cero)) | (”flotante” id = (entero|cero) (“&lt;”|”&gt;”|”&lt;=”|”&gt;=”|”=”|”!=”)(flotante|cero)) | (”flotante” id = (flotante|cero) (“&lt;”|”&gt;”|”&lt;=”|”&gt;=”|”=”|”!=”)(entero|cero)) | (”boolean” id = (Boolean) (”=”,”!=”)(Boolean)) “return” Boolean“#”</w:t>
+      </w:r>
+    </w:p>
+    <w:p>
+      <w:pPr>
+        <w:rPr>
+          <w:sz w:val="24"/>
+          <w:szCs w:val="24"/>
+        </w:rPr>
+      </w:pPr>
+      <w:r>
+        <w:rPr>
+          <w:sz w:val="28"/>
+          <w:szCs w:val="28"/>
+          <w:rtl w:val="0"/>
+        </w:rPr>
+        <w:t xml:space="preserve">===================J=================</w:t>
+      </w:r>
+      <w:r>
+        <w:rPr>
+          <w:rtl w:val="0"/>
+        </w:rPr>
       </w:r>
     </w:p>
     <w:p>
@@ -1448,11 +1537,24 @@
       </w:pPr>
       <w:r>
         <w:rPr>
-          <w:sz w:val="24"/>
-          <w:szCs w:val="24"/>
-          <w:rtl w:val="0"/>
-        </w:rPr>
-        <w:t xml:space="preserve">====================M========================</w:t>
+          <w:rtl w:val="0"/>
+        </w:rPr>
+      </w:r>
+    </w:p>
+    <w:p>
+      <w:pPr>
+        <w:rPr>
+          <w:sz w:val="28"/>
+          <w:szCs w:val="28"/>
+        </w:rPr>
+      </w:pPr>
+      <w:r>
+        <w:rPr>
+          <w:sz w:val="28"/>
+          <w:szCs w:val="28"/>
+          <w:rtl w:val="0"/>
+        </w:rPr>
+        <w:t xml:space="preserve">====================M===============</w:t>
       </w:r>
     </w:p>
     <w:p>
@@ -1586,14 +1688,14 @@
     <w:p>
       <w:pPr>
         <w:rPr>
-          <w:sz w:val="24"/>
-          <w:szCs w:val="24"/>
-        </w:rPr>
-      </w:pPr>
-      <w:r>
-        <w:rPr>
-          <w:sz w:val="24"/>
-          <w:szCs w:val="24"/>
+          <w:sz w:val="28"/>
+          <w:szCs w:val="28"/>
+        </w:rPr>
+      </w:pPr>
+      <w:r>
+        <w:rPr>
+          <w:sz w:val="28"/>
+          <w:szCs w:val="28"/>
           <w:rtl w:val="0"/>
         </w:rPr>
         <w:t xml:space="preserve">====================N==========================</w:t>
@@ -1642,8 +1744,21 @@
       </w:pPr>
       <w:r>
         <w:rPr>
-          <w:sz w:val="24"/>
-          <w:szCs w:val="24"/>
+          <w:rtl w:val="0"/>
+        </w:rPr>
+      </w:r>
+    </w:p>
+    <w:p>
+      <w:pPr>
+        <w:rPr>
+          <w:sz w:val="28"/>
+          <w:szCs w:val="28"/>
+        </w:rPr>
+      </w:pPr>
+      <w:r>
+        <w:rPr>
+          <w:sz w:val="28"/>
+          <w:szCs w:val="28"/>
           <w:rtl w:val="0"/>
         </w:rPr>
         <w:t xml:space="preserve">===================Q==========================</w:t>
@@ -1705,11 +1820,8 @@
       </w:pPr>
       <w:r>
         <w:rPr>
-          <w:sz w:val="24"/>
-          <w:szCs w:val="24"/>
-          <w:rtl w:val="0"/>
-        </w:rPr>
-        <w:t xml:space="preserve">No hacer (K, L)!!!!</w:t>
+          <w:rtl w:val="0"/>
+        </w:rPr>
       </w:r>
     </w:p>
     <w:p>

</xml_diff>